<commit_message>
Adding page numbers to project proposal
</commit_message>
<xml_diff>
--- a/syseng_hwco/proj/project_proposal/Project proposal HW_SW Codesign.docx
+++ b/syseng_hwco/proj/project_proposal/Project proposal HW_SW Codesign.docx
@@ -267,22 +267,40 @@
           <w:b/>
           <w:lang w:val="en-GB"/>
         </w:rPr>
-        <w:t>Anders H</w:t>
-      </w:r>
+        <w:t xml:space="preserve">Anders </w:t>
+      </w:r>
+      <w:proofErr w:type="spellStart"/>
       <w:r>
         <w:rPr>
           <w:b/>
           <w:lang w:val="en-GB"/>
         </w:rPr>
+        <w:t>H</w:t>
+      </w:r>
+      <w:r>
+        <w:rPr>
+          <w:b/>
+          <w:lang w:val="en-GB"/>
+        </w:rPr>
         <w:t>vidgaard</w:t>
       </w:r>
+      <w:proofErr w:type="spellEnd"/>
       <w:r>
         <w:rPr>
           <w:b/>
           <w:lang w:val="en-GB"/>
         </w:rPr>
-        <w:t xml:space="preserve"> Poder</w:t>
-      </w:r>
+        <w:t xml:space="preserve"> </w:t>
+      </w:r>
+      <w:proofErr w:type="spellStart"/>
+      <w:r>
+        <w:rPr>
+          <w:b/>
+          <w:lang w:val="en-GB"/>
+        </w:rPr>
+        <w:t>Poder</w:t>
+      </w:r>
+      <w:proofErr w:type="spellEnd"/>
     </w:p>
     <w:p>
       <w:pPr>
@@ -295,7 +313,28 @@
           <w:lang w:val="en-GB"/>
         </w:rPr>
         <w:tab/>
-        <w:t>Stud.nr.: 19951439</w:t>
+      </w:r>
+      <w:proofErr w:type="spellStart"/>
+      <w:proofErr w:type="gramStart"/>
+      <w:r>
+        <w:rPr>
+          <w:lang w:val="en-GB"/>
+        </w:rPr>
+        <w:t>Stud.nr</w:t>
+      </w:r>
+      <w:proofErr w:type="spellEnd"/>
+      <w:r>
+        <w:rPr>
+          <w:lang w:val="en-GB"/>
+        </w:rPr>
+        <w:t>.:</w:t>
+      </w:r>
+      <w:proofErr w:type="gramEnd"/>
+      <w:r>
+        <w:rPr>
+          <w:lang w:val="en-GB"/>
+        </w:rPr>
+        <w:t xml:space="preserve"> 19951439</w:t>
       </w:r>
     </w:p>
     <w:p>
@@ -635,9 +674,9 @@
             <o:lock v:ext="edit" aspectratio="t"/>
           </v:shapetype>
           <v:shape id="_x0000_i1025" type="#_x0000_t75" style="width:357pt;height:172.55pt" o:ole="">
-            <v:imagedata r:id="rId5" o:title=""/>
+            <v:imagedata r:id="rId7" o:title=""/>
           </v:shape>
-          <o:OLEObject Type="Embed" ProgID="Visio.Drawing.11" ShapeID="_x0000_i1025" DrawAspect="Content" ObjectID="_1357153811" r:id="rId6"/>
+          <o:OLEObject Type="Embed" ProgID="Visio.Drawing.11" ShapeID="_x0000_i1025" DrawAspect="Content" ObjectID="_1361736492" r:id="rId8"/>
         </w:object>
       </w:r>
     </w:p>
@@ -907,6 +946,7 @@
       </w:r>
     </w:p>
     <w:sectPr>
+      <w:footerReference w:type="default" r:id="rId9"/>
       <w:pgSz w:w="11906" w:h="16838"/>
       <w:pgMar w:top="1701" w:right="1134" w:bottom="1701" w:left="1134" w:header="708" w:footer="708" w:gutter="0"/>
       <w:cols w:space="708"/>
@@ -914,6 +954,91 @@
     </w:sectPr>
   </w:body>
 </w:document>
+</file>
+
+<file path=word/endnotes.xml><?xml version="1.0" encoding="utf-8"?>
+<w:endnotes xmlns:ve="http://schemas.openxmlformats.org/markup-compatibility/2006" xmlns:o="urn:schemas-microsoft-com:office:office" xmlns:r="http://schemas.openxmlformats.org/officeDocument/2006/relationships" xmlns:m="http://schemas.openxmlformats.org/officeDocument/2006/math" xmlns:v="urn:schemas-microsoft-com:vml" xmlns:wp="http://schemas.openxmlformats.org/drawingml/2006/wordprocessingDrawing" xmlns:w10="urn:schemas-microsoft-com:office:word" xmlns:w="http://schemas.openxmlformats.org/wordprocessingml/2006/main" xmlns:wne="http://schemas.microsoft.com/office/word/2006/wordml">
+  <w:endnote w:type="separator" w:id="-1">
+    <w:p>
+      <w:pPr>
+        <w:spacing w:after="0" w:line="240" w:lineRule="auto"/>
+      </w:pPr>
+      <w:r>
+        <w:separator/>
+      </w:r>
+    </w:p>
+  </w:endnote>
+  <w:endnote w:type="continuationSeparator" w:id="0">
+    <w:p>
+      <w:pPr>
+        <w:spacing w:after="0" w:line="240" w:lineRule="auto"/>
+      </w:pPr>
+      <w:r>
+        <w:continuationSeparator/>
+      </w:r>
+    </w:p>
+  </w:endnote>
+</w:endnotes>
+</file>
+
+<file path=word/footer1.xml><?xml version="1.0" encoding="utf-8"?>
+<w:ftr xmlns:ve="http://schemas.openxmlformats.org/markup-compatibility/2006" xmlns:o="urn:schemas-microsoft-com:office:office" xmlns:r="http://schemas.openxmlformats.org/officeDocument/2006/relationships" xmlns:m="http://schemas.openxmlformats.org/officeDocument/2006/math" xmlns:v="urn:schemas-microsoft-com:vml" xmlns:wp="http://schemas.openxmlformats.org/drawingml/2006/wordprocessingDrawing" xmlns:w10="urn:schemas-microsoft-com:office:word" xmlns:w="http://schemas.openxmlformats.org/wordprocessingml/2006/main" xmlns:wne="http://schemas.microsoft.com/office/word/2006/wordml">
+  <w:sdt>
+    <w:sdtPr>
+      <w:id w:val="90863688"/>
+      <w:docPartObj>
+        <w:docPartGallery w:val="Page Numbers (Bottom of Page)"/>
+        <w:docPartUnique/>
+      </w:docPartObj>
+    </w:sdtPr>
+    <w:sdtContent>
+      <w:p>
+        <w:pPr>
+          <w:pStyle w:val="Sidefod"/>
+          <w:jc w:val="right"/>
+        </w:pPr>
+        <w:fldSimple w:instr=" PAGE   \* MERGEFORMAT ">
+          <w:r>
+            <w:rPr>
+              <w:noProof/>
+            </w:rPr>
+            <w:t>3</w:t>
+          </w:r>
+        </w:fldSimple>
+      </w:p>
+    </w:sdtContent>
+  </w:sdt>
+  <w:p>
+    <w:pPr>
+      <w:pStyle w:val="Sidefod"/>
+    </w:pPr>
+  </w:p>
+</w:ftr>
+</file>
+
+<file path=word/footnotes.xml><?xml version="1.0" encoding="utf-8"?>
+<w:footnotes xmlns:ve="http://schemas.openxmlformats.org/markup-compatibility/2006" xmlns:o="urn:schemas-microsoft-com:office:office" xmlns:r="http://schemas.openxmlformats.org/officeDocument/2006/relationships" xmlns:m="http://schemas.openxmlformats.org/officeDocument/2006/math" xmlns:v="urn:schemas-microsoft-com:vml" xmlns:wp="http://schemas.openxmlformats.org/drawingml/2006/wordprocessingDrawing" xmlns:w10="urn:schemas-microsoft-com:office:word" xmlns:w="http://schemas.openxmlformats.org/wordprocessingml/2006/main" xmlns:wne="http://schemas.microsoft.com/office/word/2006/wordml">
+  <w:footnote w:type="separator" w:id="-1">
+    <w:p>
+      <w:pPr>
+        <w:spacing w:after="0" w:line="240" w:lineRule="auto"/>
+      </w:pPr>
+      <w:r>
+        <w:separator/>
+      </w:r>
+    </w:p>
+  </w:footnote>
+  <w:footnote w:type="continuationSeparator" w:id="0">
+    <w:p>
+      <w:pPr>
+        <w:spacing w:after="0" w:line="240" w:lineRule="auto"/>
+      </w:pPr>
+      <w:r>
+        <w:continuationSeparator/>
+      </w:r>
+    </w:p>
+  </w:footnote>
+</w:footnotes>
 </file>
 
 <file path=word/numbering.xml><?xml version="1.0" encoding="utf-8"?>
@@ -1422,6 +1547,52 @@
       <w:szCs w:val="52"/>
     </w:rPr>
   </w:style>
+  <w:style w:type="paragraph" w:styleId="Sidehoved">
+    <w:name w:val="header"/>
+    <w:basedOn w:val="Normal"/>
+    <w:link w:val="SidehovedTegn"/>
+    <w:uiPriority w:val="99"/>
+    <w:semiHidden/>
+    <w:unhideWhenUsed/>
+    <w:rsid w:val="00E973C8"/>
+    <w:pPr>
+      <w:tabs>
+        <w:tab w:val="center" w:pos="4819"/>
+        <w:tab w:val="right" w:pos="9638"/>
+      </w:tabs>
+      <w:spacing w:after="0" w:line="240" w:lineRule="auto"/>
+    </w:pPr>
+  </w:style>
+  <w:style w:type="character" w:customStyle="1" w:styleId="SidehovedTegn">
+    <w:name w:val="Sidehoved Tegn"/>
+    <w:basedOn w:val="Standardskrifttypeiafsnit"/>
+    <w:link w:val="Sidehoved"/>
+    <w:uiPriority w:val="99"/>
+    <w:semiHidden/>
+    <w:rsid w:val="00E973C8"/>
+  </w:style>
+  <w:style w:type="paragraph" w:styleId="Sidefod">
+    <w:name w:val="footer"/>
+    <w:basedOn w:val="Normal"/>
+    <w:link w:val="SidefodTegn"/>
+    <w:uiPriority w:val="99"/>
+    <w:unhideWhenUsed/>
+    <w:rsid w:val="00E973C8"/>
+    <w:pPr>
+      <w:tabs>
+        <w:tab w:val="center" w:pos="4819"/>
+        <w:tab w:val="right" w:pos="9638"/>
+      </w:tabs>
+      <w:spacing w:after="0" w:line="240" w:lineRule="auto"/>
+    </w:pPr>
+  </w:style>
+  <w:style w:type="character" w:customStyle="1" w:styleId="SidefodTegn">
+    <w:name w:val="Sidefod Tegn"/>
+    <w:basedOn w:val="Standardskrifttypeiafsnit"/>
+    <w:link w:val="Sidefod"/>
+    <w:uiPriority w:val="99"/>
+    <w:rsid w:val="00E973C8"/>
+  </w:style>
 </w:styles>
 </file>
 

</xml_diff>